<commit_message>
Some small fixes to my test cases and the fourth week assignments file
</commit_message>
<xml_diff>
--- a/Задачи за четвърта седмица.docx
+++ b/Задачи за четвърта седмица.docx
@@ -4,7 +4,7 @@
   <w:body>
     <w:p>
       <w:pPr>
-        <w:pStyle w:val="a3"/>
+        <w:pStyle w:val="ListParagraph"/>
         <w:numPr>
           <w:ilvl w:val="0"/>
           <w:numId w:val="1"/>
@@ -13,12 +13,10 @@
       <w:r>
         <w:t>Да си изпълним тестовете</w:t>
       </w:r>
-      <w:bookmarkStart w:id="0" w:name="_GoBack"/>
-      <w:bookmarkEnd w:id="0"/>
-    </w:p>
-    <w:p>
-      <w:pPr>
-        <w:pStyle w:val="a3"/>
+    </w:p>
+    <w:p>
+      <w:pPr>
+        <w:pStyle w:val="ListParagraph"/>
         <w:numPr>
           <w:ilvl w:val="0"/>
           <w:numId w:val="1"/>
@@ -30,7 +28,7 @@
     </w:p>
     <w:p>
       <w:pPr>
-        <w:pStyle w:val="a3"/>
+        <w:pStyle w:val="ListParagraph"/>
         <w:numPr>
           <w:ilvl w:val="0"/>
           <w:numId w:val="2"/>
@@ -42,24 +40,19 @@
     </w:p>
     <w:p>
       <w:pPr>
-        <w:pStyle w:val="a3"/>
+        <w:pStyle w:val="ListParagraph"/>
         <w:numPr>
           <w:ilvl w:val="0"/>
           <w:numId w:val="2"/>
         </w:numPr>
       </w:pPr>
       <w:r>
-        <w:t xml:space="preserve">Колко са </w:t>
-      </w:r>
-      <w:proofErr w:type="spellStart"/>
-      <w:r>
-        <w:t>ръннати</w:t>
-      </w:r>
-      <w:proofErr w:type="spellEnd"/>
-    </w:p>
-    <w:p>
-      <w:pPr>
-        <w:pStyle w:val="a3"/>
+        <w:t>Колко са ръннати</w:t>
+      </w:r>
+    </w:p>
+    <w:p>
+      <w:pPr>
+        <w:pStyle w:val="ListParagraph"/>
         <w:numPr>
           <w:ilvl w:val="0"/>
           <w:numId w:val="2"/>
@@ -71,35 +64,19 @@
     </w:p>
     <w:p>
       <w:pPr>
-        <w:pStyle w:val="a3"/>
+        <w:pStyle w:val="ListParagraph"/>
         <w:numPr>
           <w:ilvl w:val="0"/>
           <w:numId w:val="2"/>
         </w:numPr>
       </w:pPr>
       <w:r>
-        <w:t xml:space="preserve">Колко </w:t>
-      </w:r>
-      <w:proofErr w:type="spellStart"/>
-      <w:r>
-        <w:t>фейлват</w:t>
-      </w:r>
-      <w:proofErr w:type="spellEnd"/>
-      <w:r>
-        <w:t xml:space="preserve"> и от какъв приоритет и </w:t>
-      </w:r>
-      <w:proofErr w:type="spellStart"/>
-      <w:r>
-        <w:t>северити</w:t>
-      </w:r>
-      <w:proofErr w:type="spellEnd"/>
-      <w:r>
-        <w:t xml:space="preserve"> са</w:t>
-      </w:r>
-    </w:p>
-    <w:p>
-      <w:pPr>
-        <w:pStyle w:val="a3"/>
+        <w:t>Колко фейлват и от какъв приоритет и северити са</w:t>
+      </w:r>
+    </w:p>
+    <w:p>
+      <w:pPr>
+        <w:pStyle w:val="ListParagraph"/>
         <w:numPr>
           <w:ilvl w:val="0"/>
           <w:numId w:val="2"/>
@@ -111,7 +88,7 @@
     </w:p>
     <w:p>
       <w:pPr>
-        <w:pStyle w:val="a3"/>
+        <w:pStyle w:val="ListParagraph"/>
         <w:numPr>
           <w:ilvl w:val="0"/>
           <w:numId w:val="2"/>
@@ -123,24 +100,19 @@
     </w:p>
     <w:p>
       <w:pPr>
-        <w:pStyle w:val="a3"/>
+        <w:pStyle w:val="ListParagraph"/>
         <w:numPr>
           <w:ilvl w:val="0"/>
           <w:numId w:val="2"/>
         </w:numPr>
       </w:pPr>
       <w:r>
-        <w:t xml:space="preserve">Колко сме </w:t>
-      </w:r>
-      <w:proofErr w:type="spellStart"/>
-      <w:r>
-        <w:t>логнали</w:t>
-      </w:r>
-      <w:proofErr w:type="spellEnd"/>
-    </w:p>
-    <w:p>
-      <w:pPr>
-        <w:pStyle w:val="a3"/>
+        <w:t>Колко сме логнали</w:t>
+      </w:r>
+    </w:p>
+    <w:p>
+      <w:pPr>
+        <w:pStyle w:val="ListParagraph"/>
         <w:numPr>
           <w:ilvl w:val="0"/>
           <w:numId w:val="2"/>
@@ -153,7 +125,7 @@
     <w:p/>
     <w:p>
       <w:pPr>
-        <w:pStyle w:val="a3"/>
+        <w:pStyle w:val="ListParagraph"/>
         <w:numPr>
           <w:ilvl w:val="0"/>
           <w:numId w:val="1"/>
@@ -180,7 +152,7 @@
     </w:p>
     <w:p>
       <w:pPr>
-        <w:pStyle w:val="a3"/>
+        <w:pStyle w:val="ListParagraph"/>
         <w:numPr>
           <w:ilvl w:val="0"/>
           <w:numId w:val="1"/>
@@ -190,7 +162,15 @@
         </w:rPr>
       </w:pPr>
       <w:r>
-        <w:t xml:space="preserve">Да прехвърлим всички тестове във </w:t>
+        <w:t>Да прехвърлим всички тест к</w:t>
+      </w:r>
+      <w:bookmarkStart w:id="0" w:name="_GoBack"/>
+      <w:bookmarkEnd w:id="0"/>
+      <w:r>
+        <w:t>ейсове</w:t>
+      </w:r>
+      <w:r>
+        <w:t xml:space="preserve"> във </w:t>
       </w:r>
       <w:r>
         <w:rPr>
@@ -809,17 +789,17 @@
     <w:lsdException w:name="List Table 6 Colorful Accent 6" w:uiPriority="51"/>
     <w:lsdException w:name="List Table 7 Colorful Accent 6" w:uiPriority="52"/>
   </w:latentStyles>
-  <w:style w:type="paragraph" w:default="1" w:styleId="a">
+  <w:style w:type="paragraph" w:default="1" w:styleId="Normal">
     <w:name w:val="Normal"/>
     <w:qFormat/>
   </w:style>
-  <w:style w:type="character" w:default="1" w:styleId="a0">
+  <w:style w:type="character" w:default="1" w:styleId="DefaultParagraphFont">
     <w:name w:val="Default Paragraph Font"/>
     <w:uiPriority w:val="1"/>
     <w:semiHidden/>
     <w:unhideWhenUsed/>
   </w:style>
-  <w:style w:type="table" w:default="1" w:styleId="a1">
+  <w:style w:type="table" w:default="1" w:styleId="TableNormal">
     <w:name w:val="Normal Table"/>
     <w:uiPriority w:val="99"/>
     <w:semiHidden/>
@@ -834,15 +814,15 @@
       </w:tblCellMar>
     </w:tblPr>
   </w:style>
-  <w:style w:type="numbering" w:default="1" w:styleId="a2">
+  <w:style w:type="numbering" w:default="1" w:styleId="NoList">
     <w:name w:val="No List"/>
     <w:uiPriority w:val="99"/>
     <w:semiHidden/>
     <w:unhideWhenUsed/>
   </w:style>
-  <w:style w:type="paragraph" w:styleId="a3">
+  <w:style w:type="paragraph" w:styleId="ListParagraph">
     <w:name w:val="List Paragraph"/>
-    <w:basedOn w:val="a"/>
+    <w:basedOn w:val="Normal"/>
     <w:uiPriority w:val="34"/>
     <w:qFormat/>
     <w:rsid w:val="007E3AB2"/>

</xml_diff>